<commit_message>
Specifiche e user stories aggiornate
</commit_message>
<xml_diff>
--- a/Specifiche del Progetto.docx
+++ b/Specifiche del Progetto.docx
@@ -296,39 +296,15 @@
           <w:sz w:val="24"/>
           <w:szCs w:val="24"/>
         </w:rPr>
-        <w:t xml:space="preserve"> </w:t>
-      </w:r>
-      <w:r>
-        <w:rPr>
-          <w:rFonts w:cstheme="minorHAnsi"/>
-          <w:sz w:val="24"/>
-          <w:szCs w:val="24"/>
-        </w:rPr>
-        <w:t>S</w:t>
-      </w:r>
-      <w:r>
-        <w:rPr>
-          <w:rFonts w:cstheme="minorHAnsi"/>
-          <w:sz w:val="24"/>
-          <w:szCs w:val="24"/>
-        </w:rPr>
-        <w:t>alvare gli appunti</w:t>
-      </w:r>
-      <w:r>
-        <w:rPr>
-          <w:rFonts w:cstheme="minorHAnsi"/>
-          <w:sz w:val="24"/>
-          <w:szCs w:val="24"/>
-        </w:rPr>
-        <w:t xml:space="preserve"> preferiti</w:t>
-      </w:r>
-      <w:r>
-        <w:rPr>
-          <w:rFonts w:cstheme="minorHAnsi"/>
-          <w:sz w:val="24"/>
-          <w:szCs w:val="24"/>
-        </w:rPr>
-        <w:t xml:space="preserve"> nel proprio account di Google Docs, creare nuovi appunti</w:t>
+        <w:t xml:space="preserve"> C</w:t>
+      </w:r>
+      <w:r>
+        <w:rPr>
+          <w:rFonts w:cstheme="minorHAnsi"/>
+          <w:sz w:val="24"/>
+          <w:szCs w:val="24"/>
+        </w:rPr>
+        <w:t>reare nuovi appunti</w:t>
       </w:r>
       <w:r>
         <w:rPr>
@@ -353,6 +329,14 @@
           <w:szCs w:val="24"/>
         </w:rPr>
         <w:t>.</w:t>
+      </w:r>
+      <w:r>
+        <w:rPr>
+          <w:rFonts w:cstheme="minorHAnsi"/>
+          <w:sz w:val="24"/>
+          <w:szCs w:val="24"/>
+        </w:rPr>
+        <w:t xml:space="preserve"> Visualizzare sulla mappa le cartolerie in prossimità del luogo di studio.</w:t>
       </w:r>
       <w:r>
         <w:rPr>
@@ -504,7 +488,7 @@
           <w:sz w:val="24"/>
           <w:szCs w:val="24"/>
         </w:rPr>
-        <w:t xml:space="preserve"> Login locale</w:t>
+        <w:t>Login locale</w:t>
       </w:r>
       <w:r>
         <w:rPr>
@@ -668,7 +652,39 @@
           <w:sz w:val="24"/>
           <w:szCs w:val="24"/>
         </w:rPr>
-        <w:t>il luogo in cui studia, la sua biografia, l’avatar che lo rappresenta e il trust rating nella community.</w:t>
+        <w:t>il luogo in cui studia, la sua biografia</w:t>
+      </w:r>
+      <w:r>
+        <w:rPr>
+          <w:rFonts w:cstheme="minorHAnsi"/>
+          <w:sz w:val="24"/>
+          <w:szCs w:val="24"/>
+        </w:rPr>
+        <w:t xml:space="preserve"> </w:t>
+      </w:r>
+      <w:r>
+        <w:rPr>
+          <w:rFonts w:cstheme="minorHAnsi"/>
+          <w:sz w:val="24"/>
+          <w:szCs w:val="24"/>
+        </w:rPr>
+        <w:t xml:space="preserve">e il trust </w:t>
+      </w:r>
+      <w:r>
+        <w:rPr>
+          <w:rFonts w:cstheme="minorHAnsi"/>
+          <w:sz w:val="24"/>
+          <w:szCs w:val="24"/>
+        </w:rPr>
+        <w:t>level</w:t>
+      </w:r>
+      <w:r>
+        <w:rPr>
+          <w:rFonts w:cstheme="minorHAnsi"/>
+          <w:sz w:val="24"/>
+          <w:szCs w:val="24"/>
+        </w:rPr>
+        <w:t xml:space="preserve"> nella community.</w:t>
       </w:r>
     </w:p>
     <w:p>
@@ -726,15 +742,6 @@
     <w:p>
       <w:pPr>
         <w:rPr>
-          <w:rFonts w:cstheme="minorHAnsi"/>
-          <w:sz w:val="24"/>
-          <w:szCs w:val="24"/>
-        </w:rPr>
-      </w:pPr>
-    </w:p>
-    <w:p>
-      <w:pPr>
-        <w:rPr>
           <w:rFonts w:ascii="Arial" w:hAnsi="Arial" w:cs="Arial"/>
           <w:sz w:val="32"/>
           <w:szCs w:val="32"/>
@@ -804,7 +811,39 @@
           <w:sz w:val="24"/>
           <w:szCs w:val="24"/>
         </w:rPr>
-        <w:t xml:space="preserve">; in più possono decidere di trasferire i loro appunti preferiti sulla piattaforma Google Docs per averli sempre a portata di mano e possono contattare gli sviluppatori per fornire preziosi feedback o richiedere assistenza. Chi si registra può modificare il trust level degli altri utenti per premiare gli utenti che condividono gli appunti migliori. </w:t>
+        <w:t xml:space="preserve">; in più possono </w:t>
+      </w:r>
+      <w:r>
+        <w:rPr>
+          <w:rFonts w:cstheme="minorHAnsi"/>
+          <w:sz w:val="24"/>
+          <w:szCs w:val="24"/>
+        </w:rPr>
+        <w:t>visualizzare le cartolerie nei pressi del loro luogo di studio</w:t>
+      </w:r>
+      <w:r>
+        <w:rPr>
+          <w:rFonts w:cstheme="minorHAnsi"/>
+          <w:sz w:val="24"/>
+          <w:szCs w:val="24"/>
+        </w:rPr>
+        <w:t xml:space="preserve"> e possono contattare gli sviluppatori per fornire preziosi feedback o richiedere assistenza. </w:t>
+      </w:r>
+      <w:r>
+        <w:rPr>
+          <w:rFonts w:cstheme="minorHAnsi"/>
+          <w:sz w:val="24"/>
+          <w:szCs w:val="24"/>
+        </w:rPr>
+        <w:t>Il trust level di ogni utente viene modificato in base ad un algoritmo del sito che valuta l’utente in base alla qualità dei suoi appunti</w:t>
+      </w:r>
+      <w:r>
+        <w:rPr>
+          <w:rFonts w:cstheme="minorHAnsi"/>
+          <w:sz w:val="24"/>
+          <w:szCs w:val="24"/>
+        </w:rPr>
+        <w:t xml:space="preserve">. </w:t>
       </w:r>
     </w:p>
     <w:p>
@@ -1664,6 +1703,7 @@
     <w:lsdException w:name="HTML Sample" w:semiHidden="1" w:unhideWhenUsed="1"/>
     <w:lsdException w:name="HTML Typewriter" w:semiHidden="1" w:unhideWhenUsed="1"/>
     <w:lsdException w:name="HTML Variable" w:semiHidden="1" w:unhideWhenUsed="1"/>
+    <w:lsdException w:name="Normal Table" w:semiHidden="1" w:unhideWhenUsed="1"/>
     <w:lsdException w:name="annotation subject" w:semiHidden="1" w:unhideWhenUsed="1"/>
     <w:lsdException w:name="No List" w:semiHidden="1" w:unhideWhenUsed="1"/>
     <w:lsdException w:name="Outline List 1" w:semiHidden="1" w:unhideWhenUsed="1"/>
@@ -1710,8 +1750,10 @@
     <w:lsdException w:name="Table Subtle 2" w:semiHidden="1" w:unhideWhenUsed="1"/>
     <w:lsdException w:name="Table Web 1" w:semiHidden="1" w:unhideWhenUsed="1"/>
     <w:lsdException w:name="Table Web 2" w:semiHidden="1" w:unhideWhenUsed="1"/>
+    <w:lsdException w:name="Table Web 3" w:semiHidden="1" w:unhideWhenUsed="1"/>
     <w:lsdException w:name="Balloon Text" w:semiHidden="1" w:unhideWhenUsed="1"/>
     <w:lsdException w:name="Table Grid" w:uiPriority="39"/>
+    <w:lsdException w:name="Table Theme" w:semiHidden="1" w:unhideWhenUsed="1"/>
     <w:lsdException w:name="Placeholder Text" w:semiHidden="1"/>
     <w:lsdException w:name="No Spacing" w:uiPriority="1" w:qFormat="1"/>
     <w:lsdException w:name="Light Shading" w:uiPriority="60"/>

</xml_diff>